<commit_message>
Feature: sync doc and add GetMenu
1. sync doc with httppost methods
2. add GetMenu Method
</commit_message>
<xml_diff>
--- a/WebAPI 接口标准.docx
+++ b/WebAPI 接口标准.docx
@@ -109,37 +109,6 @@
           <w:szCs w:val="15"/>
         </w:rPr>
       </w:pPr>
-      <w:r>
-        <w:rPr>
-          <w:rFonts w:hint="eastAsia"/>
-          <w:sz w:val="15"/>
-          <w:szCs w:val="15"/>
-        </w:rPr>
-        <w:t>路由访问方式</w:t>
-      </w:r>
-      <w:r>
-        <w:rPr>
-          <w:rFonts w:hint="eastAsia"/>
-          <w:sz w:val="15"/>
-          <w:szCs w:val="15"/>
-        </w:rPr>
-        <w:t>统一为</w:t>
-      </w:r>
-      <w:r>
-        <w:rPr>
-          <w:sz w:val="15"/>
-          <w:szCs w:val="15"/>
-        </w:rPr>
-        <w:t>GET</w:t>
-      </w:r>
-      <w:r>
-        <w:rPr>
-          <w:rFonts w:hint="eastAsia"/>
-          <w:sz w:val="15"/>
-          <w:szCs w:val="15"/>
-        </w:rPr>
-        <w:t>。</w:t>
-      </w:r>
     </w:p>
     <w:tbl>
       <w:tblPr>
@@ -148,14 +117,15 @@
         <w:tblLook w:val="04A0"/>
       </w:tblPr>
       <w:tblGrid>
-        <w:gridCol w:w="2840"/>
-        <w:gridCol w:w="2841"/>
-        <w:gridCol w:w="2841"/>
+        <w:gridCol w:w="1926"/>
+        <w:gridCol w:w="1873"/>
+        <w:gridCol w:w="2740"/>
+        <w:gridCol w:w="1983"/>
       </w:tblGrid>
       <w:tr>
         <w:tc>
           <w:tcPr>
-            <w:tcW w:w="2840" w:type="dxa"/>
+            <w:tcW w:w="1926" w:type="dxa"/>
           </w:tcPr>
           <w:p>
             <w:pPr>
@@ -176,7 +146,28 @@
         </w:tc>
         <w:tc>
           <w:tcPr>
-            <w:tcW w:w="2841" w:type="dxa"/>
+            <w:tcW w:w="1873" w:type="dxa"/>
+          </w:tcPr>
+          <w:p>
+            <w:pPr>
+              <w:rPr>
+                <w:sz w:val="15"/>
+                <w:szCs w:val="15"/>
+              </w:rPr>
+            </w:pPr>
+            <w:r>
+              <w:rPr>
+                <w:rFonts w:hint="eastAsia"/>
+                <w:sz w:val="15"/>
+                <w:szCs w:val="15"/>
+              </w:rPr>
+              <w:t>访问方式</w:t>
+            </w:r>
+          </w:p>
+        </w:tc>
+        <w:tc>
+          <w:tcPr>
+            <w:tcW w:w="2740" w:type="dxa"/>
           </w:tcPr>
           <w:p>
             <w:pPr>
@@ -196,7 +187,7 @@
         </w:tc>
         <w:tc>
           <w:tcPr>
-            <w:tcW w:w="2841" w:type="dxa"/>
+            <w:tcW w:w="1983" w:type="dxa"/>
           </w:tcPr>
           <w:p>
             <w:pPr>
@@ -218,7 +209,7 @@
       <w:tr>
         <w:tc>
           <w:tcPr>
-            <w:tcW w:w="2840" w:type="dxa"/>
+            <w:tcW w:w="1926" w:type="dxa"/>
           </w:tcPr>
           <w:p>
             <w:pPr>
@@ -238,7 +229,27 @@
         </w:tc>
         <w:tc>
           <w:tcPr>
-            <w:tcW w:w="2841" w:type="dxa"/>
+            <w:tcW w:w="1873" w:type="dxa"/>
+          </w:tcPr>
+          <w:p>
+            <w:pPr>
+              <w:rPr>
+                <w:sz w:val="15"/>
+                <w:szCs w:val="15"/>
+              </w:rPr>
+            </w:pPr>
+            <w:r>
+              <w:rPr>
+                <w:sz w:val="15"/>
+                <w:szCs w:val="15"/>
+              </w:rPr>
+              <w:t>HTTPGET</w:t>
+            </w:r>
+          </w:p>
+        </w:tc>
+        <w:tc>
+          <w:tcPr>
+            <w:tcW w:w="2740" w:type="dxa"/>
           </w:tcPr>
           <w:p>
             <w:pPr>
@@ -329,7 +340,7 @@
         </w:tc>
         <w:tc>
           <w:tcPr>
-            <w:tcW w:w="2841" w:type="dxa"/>
+            <w:tcW w:w="1983" w:type="dxa"/>
           </w:tcPr>
           <w:p>
             <w:pPr>
@@ -366,7 +377,7 @@
       <w:tr>
         <w:tc>
           <w:tcPr>
-            <w:tcW w:w="2840" w:type="dxa"/>
+            <w:tcW w:w="1926" w:type="dxa"/>
           </w:tcPr>
           <w:p>
             <w:pPr>
@@ -387,7 +398,27 @@
         </w:tc>
         <w:tc>
           <w:tcPr>
-            <w:tcW w:w="2841" w:type="dxa"/>
+            <w:tcW w:w="1873" w:type="dxa"/>
+          </w:tcPr>
+          <w:p>
+            <w:pPr>
+              <w:rPr>
+                <w:sz w:val="15"/>
+                <w:szCs w:val="15"/>
+              </w:rPr>
+            </w:pPr>
+            <w:r>
+              <w:rPr>
+                <w:sz w:val="15"/>
+                <w:szCs w:val="15"/>
+              </w:rPr>
+              <w:t>HTTPGET</w:t>
+            </w:r>
+          </w:p>
+        </w:tc>
+        <w:tc>
+          <w:tcPr>
+            <w:tcW w:w="2740" w:type="dxa"/>
           </w:tcPr>
           <w:p>
             <w:pPr>
@@ -435,7 +466,7 @@
         </w:tc>
         <w:tc>
           <w:tcPr>
-            <w:tcW w:w="2841" w:type="dxa"/>
+            <w:tcW w:w="1983" w:type="dxa"/>
           </w:tcPr>
           <w:p>
             <w:pPr>
@@ -458,7 +489,7 @@
       <w:tr>
         <w:tc>
           <w:tcPr>
-            <w:tcW w:w="2840" w:type="dxa"/>
+            <w:tcW w:w="1926" w:type="dxa"/>
           </w:tcPr>
           <w:p>
             <w:pPr>
@@ -479,7 +510,27 @@
         </w:tc>
         <w:tc>
           <w:tcPr>
-            <w:tcW w:w="2841" w:type="dxa"/>
+            <w:tcW w:w="1873" w:type="dxa"/>
+          </w:tcPr>
+          <w:p>
+            <w:pPr>
+              <w:rPr>
+                <w:sz w:val="15"/>
+                <w:szCs w:val="15"/>
+              </w:rPr>
+            </w:pPr>
+            <w:r>
+              <w:rPr>
+                <w:sz w:val="15"/>
+                <w:szCs w:val="15"/>
+              </w:rPr>
+              <w:t>HTTPPOST</w:t>
+            </w:r>
+          </w:p>
+        </w:tc>
+        <w:tc>
+          <w:tcPr>
+            <w:tcW w:w="2740" w:type="dxa"/>
           </w:tcPr>
           <w:p>
             <w:pPr>
@@ -520,30 +571,22 @@
         </w:tc>
         <w:tc>
           <w:tcPr>
-            <w:tcW w:w="2841" w:type="dxa"/>
-          </w:tcPr>
-          <w:p>
-            <w:pPr>
-              <w:rPr>
-                <w:sz w:val="15"/>
-                <w:szCs w:val="15"/>
-              </w:rPr>
-            </w:pPr>
-            <w:r>
-              <w:rPr>
-                <w:rFonts w:hint="eastAsia"/>
-                <w:sz w:val="15"/>
-                <w:szCs w:val="15"/>
-              </w:rPr>
-              <w:t>新增或修改单个对象的路由，对象以</w:t>
-            </w:r>
-            <w:r>
-              <w:rPr>
-                <w:rFonts w:hint="eastAsia"/>
-                <w:sz w:val="15"/>
-                <w:szCs w:val="15"/>
-              </w:rPr>
-              <w:t>请求</w:t>
+            <w:tcW w:w="1983" w:type="dxa"/>
+          </w:tcPr>
+          <w:p>
+            <w:pPr>
+              <w:rPr>
+                <w:sz w:val="15"/>
+                <w:szCs w:val="15"/>
+              </w:rPr>
+            </w:pPr>
+            <w:r>
+              <w:rPr>
+                <w:rFonts w:hint="eastAsia"/>
+                <w:sz w:val="15"/>
+                <w:szCs w:val="15"/>
+              </w:rPr>
+              <w:t>新增或修改单个对象的路由，对象以请求</w:t>
             </w:r>
             <w:r>
               <w:rPr>
@@ -573,15 +616,7 @@
                 <w:sz w:val="15"/>
                 <w:szCs w:val="15"/>
               </w:rPr>
-              <w:t>数据</w:t>
-            </w:r>
-            <w:r>
-              <w:rPr>
-                <w:rFonts w:hint="eastAsia"/>
-                <w:sz w:val="15"/>
-                <w:szCs w:val="15"/>
-              </w:rPr>
-              <w:t>传输</w:t>
+              <w:t>数据传输</w:t>
             </w:r>
           </w:p>
         </w:tc>
@@ -589,7 +624,7 @@
       <w:tr>
         <w:tc>
           <w:tcPr>
-            <w:tcW w:w="2840" w:type="dxa"/>
+            <w:tcW w:w="1926" w:type="dxa"/>
           </w:tcPr>
           <w:p>
             <w:pPr>
@@ -610,7 +645,27 @@
         </w:tc>
         <w:tc>
           <w:tcPr>
-            <w:tcW w:w="2841" w:type="dxa"/>
+            <w:tcW w:w="1873" w:type="dxa"/>
+          </w:tcPr>
+          <w:p>
+            <w:pPr>
+              <w:rPr>
+                <w:sz w:val="15"/>
+                <w:szCs w:val="15"/>
+              </w:rPr>
+            </w:pPr>
+            <w:r>
+              <w:rPr>
+                <w:sz w:val="15"/>
+                <w:szCs w:val="15"/>
+              </w:rPr>
+              <w:t>HTTPPOST</w:t>
+            </w:r>
+          </w:p>
+        </w:tc>
+        <w:tc>
+          <w:tcPr>
+            <w:tcW w:w="2740" w:type="dxa"/>
           </w:tcPr>
           <w:p>
             <w:pPr>
@@ -651,30 +706,22 @@
         </w:tc>
         <w:tc>
           <w:tcPr>
-            <w:tcW w:w="2841" w:type="dxa"/>
-          </w:tcPr>
-          <w:p>
-            <w:pPr>
-              <w:rPr>
-                <w:sz w:val="15"/>
-                <w:szCs w:val="15"/>
-              </w:rPr>
-            </w:pPr>
-            <w:r>
-              <w:rPr>
-                <w:rFonts w:hint="eastAsia"/>
-                <w:sz w:val="15"/>
-                <w:szCs w:val="15"/>
-              </w:rPr>
-              <w:t>删除对象，条件参数以</w:t>
-            </w:r>
-            <w:r>
-              <w:rPr>
-                <w:rFonts w:hint="eastAsia"/>
-                <w:sz w:val="15"/>
-                <w:szCs w:val="15"/>
-              </w:rPr>
-              <w:t>请求</w:t>
+            <w:tcW w:w="1983" w:type="dxa"/>
+          </w:tcPr>
+          <w:p>
+            <w:pPr>
+              <w:rPr>
+                <w:sz w:val="15"/>
+                <w:szCs w:val="15"/>
+              </w:rPr>
+            </w:pPr>
+            <w:r>
+              <w:rPr>
+                <w:rFonts w:hint="eastAsia"/>
+                <w:sz w:val="15"/>
+                <w:szCs w:val="15"/>
+              </w:rPr>
+              <w:t>删除对象，条件参数以请求</w:t>
             </w:r>
             <w:r>
               <w:rPr>
@@ -704,15 +751,7 @@
                 <w:sz w:val="15"/>
                 <w:szCs w:val="15"/>
               </w:rPr>
-              <w:t>数据</w:t>
-            </w:r>
-            <w:r>
-              <w:rPr>
-                <w:rFonts w:hint="eastAsia"/>
-                <w:sz w:val="15"/>
-                <w:szCs w:val="15"/>
-              </w:rPr>
-              <w:t>传输</w:t>
+              <w:t>数据传输</w:t>
             </w:r>
           </w:p>
         </w:tc>
@@ -2311,6 +2350,7 @@
                 <w:sz w:val="15"/>
                 <w:szCs w:val="15"/>
               </w:rPr>
+              <w:lastRenderedPageBreak/>
               <w:t>场景</w:t>
             </w:r>
           </w:p>
@@ -2379,7 +2419,6 @@
                 <w:sz w:val="15"/>
                 <w:szCs w:val="15"/>
               </w:rPr>
-              <w:lastRenderedPageBreak/>
               <w:t>正确新增或修改单个对象</w:t>
             </w:r>
           </w:p>

</xml_diff>